<commit_message>
Initialisation base de donnée
</commit_message>
<xml_diff>
--- a/documentation/Etapes du projet.docx
+++ b/documentation/Etapes du projet.docx
@@ -79,6 +79,7 @@
           <w:lang w:val="en-US"/>
         </w:rPr>
       </w:pPr>
+      <w:bookmarkStart w:id="0" w:name="_Hlk53591637"/>
       <w:r>
         <w:rPr>
           <w:lang w:val="en-US"/>
@@ -94,12 +95,29 @@
         <w:t>Ajout Readme</w:t>
       </w:r>
     </w:p>
+    <w:bookmarkEnd w:id="0"/>
     <w:p>
       <w:pPr>
         <w:pStyle w:val="Paragraphedeliste"/>
       </w:pPr>
       <w:r>
         <w:t>Ajout documentation</w:t>
+      </w:r>
+    </w:p>
+    <w:p>
+      <w:pPr>
+        <w:pStyle w:val="Paragraphedeliste"/>
+      </w:pPr>
+      <w:r>
+        <w:t>Ajout .env.local</w:t>
+      </w:r>
+    </w:p>
+    <w:p>
+      <w:pPr>
+        <w:pStyle w:val="Paragraphedeliste"/>
+      </w:pPr>
+      <w:r>
+        <w:t>Ajout bundle profiler</w:t>
       </w:r>
     </w:p>
     <w:p>
@@ -115,6 +133,61 @@
           <w:numId w:val="1"/>
         </w:numPr>
       </w:pPr>
+      <w:r>
+        <w:t>Initialisation base de donnée</w:t>
+      </w:r>
+    </w:p>
+    <w:p>
+      <w:pPr>
+        <w:pStyle w:val="Paragraphedeliste"/>
+      </w:pPr>
+    </w:p>
+    <w:p>
+      <w:pPr>
+        <w:pStyle w:val="Paragraphedeliste"/>
+        <w:rPr>
+          <w:lang w:val="en-US"/>
+        </w:rPr>
+      </w:pPr>
+      <w:proofErr w:type="spellStart"/>
+      <w:r>
+        <w:rPr>
+          <w:lang w:val="en-US"/>
+        </w:rPr>
+        <w:t>Ajout</w:t>
+      </w:r>
+      <w:proofErr w:type="spellEnd"/>
+      <w:r>
+        <w:rPr>
+          <w:lang w:val="en-US"/>
+        </w:rPr>
+        <w:t xml:space="preserve"> doctrine et maker bundle</w:t>
+      </w:r>
+    </w:p>
+    <w:p>
+      <w:pPr>
+        <w:pStyle w:val="Paragraphedeliste"/>
+      </w:pPr>
+      <w:r>
+        <w:t>Ajout du MCD dans l</w:t>
+      </w:r>
+      <w:r>
+        <w:t>a doc</w:t>
+      </w:r>
+    </w:p>
+    <w:p>
+      <w:pPr>
+        <w:pStyle w:val="Paragraphedeliste"/>
+      </w:pPr>
+      <w:r>
+        <w:t>Création de la bdd et d</w:t>
+      </w:r>
+      <w:r>
+        <w:t xml:space="preserve">éclaration de son URI dans </w:t>
+      </w:r>
+      <w:r>
+        <w:t>.env.local</w:t>
+      </w:r>
     </w:p>
     <w:sectPr>
       <w:pgSz w:w="11906" w:h="16838"/>

</xml_diff>

<commit_message>
Création des entités et de la premiere migration
</commit_message>
<xml_diff>
--- a/documentation/Etapes du projet.docx
+++ b/documentation/Etapes du projet.docx
@@ -149,19 +149,11 @@
           <w:lang w:val="en-US"/>
         </w:rPr>
       </w:pPr>
-      <w:proofErr w:type="spellStart"/>
       <w:r>
         <w:rPr>
           <w:lang w:val="en-US"/>
         </w:rPr>
-        <w:t>Ajout</w:t>
-      </w:r>
-      <w:proofErr w:type="spellEnd"/>
-      <w:r>
-        <w:rPr>
-          <w:lang w:val="en-US"/>
-        </w:rPr>
-        <w:t xml:space="preserve"> doctrine et maker bundle</w:t>
+        <w:t>Ajout doctrine et maker bundle</w:t>
       </w:r>
     </w:p>
     <w:p>
@@ -188,6 +180,61 @@
       <w:r>
         <w:t>.env.local</w:t>
       </w:r>
+    </w:p>
+    <w:p>
+      <w:pPr>
+        <w:pStyle w:val="Paragraphedeliste"/>
+      </w:pPr>
+    </w:p>
+    <w:p>
+      <w:pPr>
+        <w:pStyle w:val="Paragraphedeliste"/>
+        <w:numPr>
+          <w:ilvl w:val="0"/>
+          <w:numId w:val="1"/>
+        </w:numPr>
+      </w:pPr>
+      <w:r>
+        <w:t>Création des entités et de la premiere migration</w:t>
+      </w:r>
+    </w:p>
+    <w:p>
+      <w:pPr>
+        <w:pStyle w:val="Paragraphedeliste"/>
+      </w:pPr>
+    </w:p>
+    <w:p>
+      <w:pPr>
+        <w:pStyle w:val="Paragraphedeliste"/>
+      </w:pPr>
+      <w:r>
+        <w:t xml:space="preserve">Ajout </w:t>
+      </w:r>
+      <w:r>
+        <w:t>security</w:t>
+      </w:r>
+      <w:r>
+        <w:t xml:space="preserve"> bundle</w:t>
+      </w:r>
+      <w:r>
+        <w:t xml:space="preserve"> (pour gérer l’</w:t>
+      </w:r>
+      <w:r>
+        <w:t>entité utilisteur)</w:t>
+      </w:r>
+    </w:p>
+    <w:p>
+      <w:pPr>
+        <w:pStyle w:val="Paragraphedeliste"/>
+      </w:pPr>
+      <w:r>
+        <w:t>Création des entités</w:t>
+      </w:r>
+    </w:p>
+    <w:p>
+      <w:pPr>
+        <w:pStyle w:val="Paragraphedeliste"/>
+      </w:pPr>
     </w:p>
     <w:sectPr>
       <w:pgSz w:w="11906" w:h="16838"/>

</xml_diff>